<commit_message>
Update contact information in README.md
</commit_message>
<xml_diff>
--- a/doc/README.docx
+++ b/doc/README.docx
@@ -2,6 +2,52 @@
 <file path=word/document.xml><?xml version="1.0" encoding="utf-8"?>
 <w:document xmlns:w="http://schemas.openxmlformats.org/wordprocessingml/2006/main" xmlns:m="http://schemas.openxmlformats.org/officeDocument/2006/math" xmlns:r="http://schemas.openxmlformats.org/officeDocument/2006/relationships" xmlns:o="urn:schemas-microsoft-com:office:office" xmlns:v="urn:schemas-microsoft-com:vml" xmlns:w10="urn:schemas-microsoft-com:office:word" xmlns:a="http://schemas.openxmlformats.org/drawingml/2006/main" xmlns:pic="http://schemas.openxmlformats.org/drawingml/2006/picture" xmlns:wp="http://schemas.openxmlformats.org/drawingml/2006/wordprocessingDrawing">
   <w:body>
+    <w:p>
+      <w:pPr>
+        <w:pStyle w:val="Title"/>
+      </w:pPr>
+      <w:r>
+        <w:t xml:space="preserve">User's</w:t>
+      </w:r>
+      <w:r>
+        <w:t xml:space="preserve"> </w:t>
+      </w:r>
+      <w:r>
+        <w:t xml:space="preserve">Guide</w:t>
+      </w:r>
+      <w:r>
+        <w:t xml:space="preserve"> </w:t>
+      </w:r>
+      <w:r>
+        <w:t xml:space="preserve">of</w:t>
+      </w:r>
+      <w:r>
+        <w:t xml:space="preserve"> </w:t>
+      </w:r>
+      <w:r>
+        <w:t xml:space="preserve">MetaSMC</w:t>
+      </w:r>
+    </w:p>
+    <w:p>
+      <w:pPr>
+        <w:pStyle w:val="Author"/>
+      </w:pPr>
+      <w:r>
+        <w:t xml:space="preserve">Ki-Hok</w:t>
+      </w:r>
+      <w:r>
+        <w:t xml:space="preserve"> </w:t>
+      </w:r>
+      <w:r>
+        <w:t xml:space="preserve">Liao</w:t>
+      </w:r>
+      <w:r>
+        <w:t xml:space="preserve"> </w:t>
+      </w:r>
+      <w:r>
+        <w:t xml:space="preserve">(fjliao@gmail.com)</w:t>
+      </w:r>
+    </w:p>
     <w:p>
       <w:pPr>
         <w:pStyle w:val="Heading1"/>
@@ -245,95 +291,7 @@
         <w:pStyle w:val="FirstParagraph"/>
       </w:pPr>
       <w:r>
-        <w:t xml:space="preserve">A read profile begin by three lines of header. The first line is the path to FASTA file containing reference genome. The second line consists of two integer separated by a ','. The first number is the length of reference genome and the second one is number of fragments n. The third line consists of a sequence of numbers. The first is an integer</w:t>
-      </w:r>
-      <w:r>
-        <w:t xml:space="preserve"> </w:t>
-      </w:r>
-      <m:oMath>
-        <m:r>
-          <m:rPr/>
-          <m:t>p</m:t>
-        </m:r>
-      </m:oMath>
-      <w:r>
-        <w:t xml:space="preserve"> </w:t>
-      </w:r>
-      <w:r>
-        <w:t xml:space="preserve">indicating number of subpopulations. If p &gt; 1$,</w:t>
-      </w:r>
-      <w:r>
-        <w:t xml:space="preserve"> </w:t>
-      </w:r>
-      <m:oMath>
-        <m:r>
-          <m:rPr/>
-          <m:t>p</m:t>
-        </m:r>
-      </m:oMath>
-      <w:r>
-        <w:t xml:space="preserve"> </w:t>
-      </w:r>
-      <w:r>
-        <w:t xml:space="preserve">is followed by a sequence of</w:t>
-      </w:r>
-      <w:r>
-        <w:t xml:space="preserve"> </w:t>
-      </w:r>
-      <m:oMath>
-        <m:r>
-          <m:rPr/>
-          <m:t>p</m:t>
-        </m:r>
-        <m:r>
-          <m:rPr/>
-          <m:t>−</m:t>
-        </m:r>
-        <m:r>
-          <m:rPr/>
-          <m:t>1</m:t>
-        </m:r>
-      </m:oMath>
-      <w:r>
-        <w:t xml:space="preserve"> </w:t>
-      </w:r>
-      <w:r>
-        <w:t xml:space="preserve">real number seperated by ',', which indicates size of each subpopulation relative to subpopulation</w:t>
-      </w:r>
-      <w:r>
-        <w:t xml:space="preserve"> </w:t>
-      </w:r>
-      <m:oMath>
-        <m:r>
-          <m:rPr/>
-          <m:t>1</m:t>
-        </m:r>
-      </m:oMath>
-      <w:r>
-        <w:t xml:space="preserve"> </w:t>
-      </w:r>
-      <w:r>
-        <w:t xml:space="preserve">(Note that size of first subpopulation is always</w:t>
-      </w:r>
-      <w:r>
-        <w:t xml:space="preserve"> </w:t>
-      </w:r>
-      <m:oMath>
-        <m:r>
-          <m:rPr/>
-          <m:t>1</m:t>
-        </m:r>
-      </m:oMath>
-      <w:r>
-        <w:t xml:space="preserve">).</w:t>
-      </w:r>
-    </w:p>
-    <w:p>
-      <w:pPr>
-        <w:pStyle w:val="BodyText"/>
-      </w:pPr>
-      <w:r>
-        <w:t xml:space="preserve">The header is followed by</w:t>
+        <w:t xml:space="preserve">A read profile begin by two lines of header. The first line is the path to FASTA file containing reference genome, followed by the 0-based index of chromosome in the file. The second line begin with a number of subpopulations, followed by number of fragments of each subpopulation. The numbers are separated by ','. The header is followed by</w:t>
       </w:r>
       <w:r>
         <w:t xml:space="preserve"> </w:t>
@@ -386,19 +344,7 @@
         <w:pStyle w:val="BodyText"/>
       </w:pPr>
       <w:r>
-        <w:t xml:space="preserve">The following is a profile of 15 reads. All fragments contains only one read with position the same as that of the fragment. All reads are sampled from the same subpopulation. The length of reference genome is</w:t>
-      </w:r>
-      <w:r>
-        <w:t xml:space="preserve"> </w:t>
-      </w:r>
-      <m:oMath>
-        <m:r>
-          <m:rPr/>
-          <m:t>25</m:t>
-        </m:r>
-      </m:oMath>
-      <w:r>
-        <w:t xml:space="preserve">.</w:t>
+        <w:t xml:space="preserve">The following is a profile of 15 reads. All fragments contains only one read with position the same as that of the fragment. All reads are sampled from the same subpopulation.</w:t>
       </w:r>
     </w:p>
     <w:p>
@@ -409,25 +355,16 @@
         <w:rPr>
           <w:rStyle w:val="VerbatimChar"/>
         </w:rPr>
-        <w:t xml:space="preserve">reference.fasta</w:t>
-      </w:r>
-      <w:r>
-        <w:br w:type="textWrapping"/>
-      </w:r>
-      <w:r>
-        <w:rPr>
-          <w:rStyle w:val="VerbatimChar"/>
-        </w:rPr>
-        <w:t xml:space="preserve">25,15</w:t>
-      </w:r>
-      <w:r>
-        <w:br w:type="textWrapping"/>
-      </w:r>
-      <w:r>
-        <w:rPr>
-          <w:rStyle w:val="VerbatimChar"/>
-        </w:rPr>
-        <w:t xml:space="preserve">1</w:t>
+        <w:t xml:space="preserve">reference.fasta,0</w:t>
+      </w:r>
+      <w:r>
+        <w:br w:type="textWrapping"/>
+      </w:r>
+      <w:r>
+        <w:rPr>
+          <w:rStyle w:val="VerbatimChar"/>
+        </w:rPr>
+        <w:t xml:space="preserve">1,15</w:t>
       </w:r>
       <w:r>
         <w:br w:type="textWrapping"/>
@@ -570,7 +507,7 @@
         <w:pStyle w:val="FirstParagraph"/>
       </w:pPr>
       <w:r>
-        <w:t xml:space="preserve">The following is a profile of another 15 fragments. These reads are sampled from two subpopulations. The size of second subpopulation is half of first subpopulation. Fragment 7-11 are sampled from second subpopulation (subpopulation 1) and other reads are sampled from first subpopulation (subpopulation 0). The first 8 fragments are sequenced by two reads. For example, the first fragment contains two reads, one ranges from 8 to 14 and another ranges from 10 to 16.</w:t>
+        <w:t xml:space="preserve">The following is a profile of another 15 fragments. These reads are sampled from two subpopulations. Fragment 7-11 are sampled from second subpopulation (subpopulation 1) and other reads are sampled from first subpopulation (subpopulation 0). The first 8 fragments are sequenced by two reads. For example, the first fragment contains two reads, one ranges from 8 to 14 and another ranges from 10 to 16.</w:t>
       </w:r>
     </w:p>
     <w:p>
@@ -581,25 +518,16 @@
         <w:rPr>
           <w:rStyle w:val="VerbatimChar"/>
         </w:rPr>
-        <w:t xml:space="preserve">reference.fasta</w:t>
-      </w:r>
-      <w:r>
-        <w:br w:type="textWrapping"/>
-      </w:r>
-      <w:r>
-        <w:rPr>
-          <w:rStyle w:val="VerbatimChar"/>
-        </w:rPr>
-        <w:t xml:space="preserve">25,15</w:t>
-      </w:r>
-      <w:r>
-        <w:br w:type="textWrapping"/>
-      </w:r>
-      <w:r>
-        <w:rPr>
-          <w:rStyle w:val="VerbatimChar"/>
-        </w:rPr>
-        <w:t xml:space="preserve">2,0.5</w:t>
+        <w:t xml:space="preserve">reference.fasta,0</w:t>
+      </w:r>
+      <w:r>
+        <w:br w:type="textWrapping"/>
+      </w:r>
+      <w:r>
+        <w:rPr>
+          <w:rStyle w:val="VerbatimChar"/>
+        </w:rPr>
+        <w:t xml:space="preserve">2,9,6</w:t>
       </w:r>
       <w:r>
         <w:br w:type="textWrapping"/>
@@ -811,30 +739,7 @@
         <w:rPr>
           <w:rStyle w:val="VerbatimChar"/>
         </w:rPr>
-        <w:t xml:space="preserve">$ sampler nfrags [Options]</w:t>
-      </w:r>
-    </w:p>
-    <w:p>
-      <w:pPr>
-        <w:pStyle w:val="FirstParagraph"/>
-      </w:pPr>
-      <w:r>
-        <w:t xml:space="preserve">where</w:t>
-      </w:r>
-      <w:r>
-        <w:t xml:space="preserve"> </w:t>
-      </w:r>
-      <w:r>
-        <w:rPr>
-          <w:b/>
-        </w:rPr>
-        <w:t xml:space="preserve">nfrags</w:t>
-      </w:r>
-      <w:r>
-        <w:t xml:space="preserve"> </w:t>
-      </w:r>
-      <w:r>
-        <w:t xml:space="preserve">is the number of fragments to be simulated.</w:t>
+        <w:t xml:space="preserve">$ sampler [Options]</w:t>
       </w:r>
     </w:p>
     <w:p>
@@ -877,6 +782,20 @@
         <w:rPr>
           <w:b/>
         </w:rPr>
+        <w:t xml:space="preserve">-c chr_num</w:t>
+      </w:r>
+      <w:r>
+        <w:t xml:space="preserve">: 0-based index of chromosome in genome_file. Default is 0.</w:t>
+      </w:r>
+    </w:p>
+    <w:p>
+      <w:pPr>
+        <w:pStyle w:val="BodyText"/>
+      </w:pPr>
+      <w:r>
+        <w:rPr>
+          <w:b/>
+        </w:rPr>
         <w:t xml:space="preserve">-f fragment_size</w:t>
       </w:r>
       <w:r>
@@ -888,6 +807,20 @@
         <w:pStyle w:val="BodyText"/>
       </w:pPr>
       <w:r>
+        <w:rPr>
+          <w:b/>
+        </w:rPr>
+        <w:t xml:space="preserve">-r nfrag_1,nfrag_2,...</w:t>
+      </w:r>
+      <w:r>
+        <w:t xml:space="preserve">: Number of reads of each subpopulations.</w:t>
+      </w:r>
+    </w:p>
+    <w:p>
+      <w:pPr>
+        <w:pStyle w:val="BodyText"/>
+      </w:pPr>
+      <w:r>
         <w:t xml:space="preserve">The following switches are optional</w:t>
       </w:r>
     </w:p>
@@ -903,20 +836,6 @@
       </w:r>
       <w:r>
         <w:t xml:space="preserve">: Number of populations. Default value is 1.</w:t>
-      </w:r>
-    </w:p>
-    <w:p>
-      <w:pPr>
-        <w:pStyle w:val="BodyText"/>
-      </w:pPr>
-      <w:r>
-        <w:rPr>
-          <w:b/>
-        </w:rPr>
-        <w:t xml:space="preserve">-s size_1 size_2 ...</w:t>
-      </w:r>
-      <w:r>
-        <w:t xml:space="preserve">: Relative size of population 1, 2...</w:t>
       </w:r>
     </w:p>
     <w:p>
@@ -1335,6 +1254,20 @@
       </w:r>
       <w:r>
         <w:t xml:space="preserve">that exist at time 0.</w:t>
+      </w:r>
+    </w:p>
+    <w:p>
+      <w:pPr>
+        <w:pStyle w:val="BodyText"/>
+      </w:pPr>
+      <w:r>
+        <w:rPr>
+          <w:b/>
+        </w:rPr>
+        <w:t xml:space="preserve">-S size_1,size_2,...</w:t>
+      </w:r>
+      <w:r>
+        <w:t xml:space="preserve">: Size of each subpopulation at time 0. All sizes are set to 1 if this switch is ignored.</w:t>
       </w:r>
     </w:p>
     <w:p>
@@ -1740,7 +1673,7 @@
         <w:rPr>
           <w:rStyle w:val="VerbatimChar"/>
         </w:rPr>
-        <w:t xml:space="preserve">$ sampler 100 -g reference.fasta -f 500 &gt;profile.txt</w:t>
+        <w:t xml:space="preserve">$ sampler -r 100 -g reference.fasta -f 500 &gt;profile.txt</w:t>
       </w:r>
       <w:r>
         <w:br w:type="textWrapping"/>
@@ -1776,7 +1709,7 @@
         <w:rPr>
           <w:rStyle w:val="VerbatimChar"/>
         </w:rPr>
-        <w:t xml:space="preserve">$ sampler 100 -g reference.fasta -f 500 -n 2 &gt; profile.txt</w:t>
+        <w:t xml:space="preserve">$ sampler -r 100 -g reference.fasta -f 500 -n 2 &gt; profile.txt</w:t>
       </w:r>
       <w:r>
         <w:br w:type="textWrapping"/>
@@ -1804,7 +1737,7 @@
         <w:rPr>
           <w:rStyle w:val="VerbatimChar"/>
         </w:rPr>
-        <w:t xml:space="preserve">$ sampler 100 -g reference.fasta -f 500 -n 2 &gt; profile.txt</w:t>
+        <w:t xml:space="preserve">$ sampler -r 100 -g reference.fasta -f 500 -n 2 &gt; profile.txt</w:t>
       </w:r>
       <w:r>
         <w:br w:type="textWrapping"/>
@@ -1855,7 +1788,7 @@
         <w:rPr>
           <w:rStyle w:val="VerbatimChar"/>
         </w:rPr>
-        <w:t xml:space="preserve">$ sampler 100 -g reference.fasta -f 500 -n 2 &gt; profile.txt</w:t>
+        <w:t xml:space="preserve">$ sampler -r 100 -g reference.fasta -f 500 -n 2 &gt; profile.txt</w:t>
       </w:r>
       <w:r>
         <w:br w:type="textWrapping"/>
@@ -1883,7 +1816,7 @@
         <w:rPr>
           <w:rStyle w:val="VerbatimChar"/>
         </w:rPr>
-        <w:t xml:space="preserve">$ sampler 100 -g reference.fasta -f 500 &gt; profile.txt</w:t>
+        <w:t xml:space="preserve">$ sampler -r 100 -g reference.fasta -f 500 &gt; profile.txt</w:t>
       </w:r>
       <w:r>
         <w:br w:type="textWrapping"/>
@@ -4768,7 +4701,7 @@
     </w:lvl>
   </w:abstractNum>
   <w:abstractNum w:abstractNumId="990">
-    <w:nsid w:val="171ece2f"/>
+    <w:nsid w:val="a613b4d2"/>
     <w:multiLevelType w:val="multilevel"/>
     <w:lvl w:ilvl="0">
       <w:numFmt w:val="bullet"/>
@@ -4849,7 +4782,7 @@
     </w:lvl>
   </w:abstractNum>
   <w:abstractNum w:abstractNumId="991">
-    <w:nsid w:val="4d3c5440"/>
+    <w:nsid w:val="4be408bb"/>
     <w:multiLevelType w:val="multilevel"/>
     <w:lvl w:ilvl="0">
       <w:numFmt w:val="bullet"/>

</xml_diff>

<commit_message>
Add instruction of metagenomics read profile generator.
</commit_message>
<xml_diff>
--- a/doc/README.docx
+++ b/doc/README.docx
@@ -278,7 +278,7 @@
         <w:t xml:space="preserve"> </w:t>
       </w:r>
       <w:r>
-        <w:t xml:space="preserve">lines describing fragments. Each line consists of fields separated by TAB characters. The first field is fragment id,the second is subpopulation number from which the fragment is sampled. The following two fields are start position and end position of this fragment. The next field is the number of reads</w:t>
+        <w:t xml:space="preserve">lines of fragment descriptor, where</w:t>
       </w:r>
       <w:r>
         <w:t xml:space="preserve"> </w:t>
@@ -286,29 +286,14 @@
       <m:oMath>
         <m:r>
           <m:rPr/>
-          <m:t>m</m:t>
+          <m:t>n</m:t>
         </m:r>
       </m:oMath>
       <w:r>
         <w:t xml:space="preserve"> </w:t>
       </w:r>
       <w:r>
-        <w:t xml:space="preserve">contained by this fragment. This is followed by</w:t>
-      </w:r>
-      <w:r>
-        <w:t xml:space="preserve"> </w:t>
-      </w:r>
-      <m:oMath>
-        <m:r>
-          <m:rPr/>
-          <m:t>m</m:t>
-        </m:r>
-      </m:oMath>
-      <w:r>
-        <w:t xml:space="preserve"> </w:t>
-      </w:r>
-      <w:r>
-        <w:t xml:space="preserve">pairs of fields describing start and end position of each read.</w:t>
+        <w:t xml:space="preserve">is the number of fragments. Each line consists of fields separated by TAB characters. The first field of fragment descriptor is fragment id and the second is subpopulation number from which the fragment is sampled. The following two fields are start position and end position of the fragment. The next is the number of nonoverlapping sequenced segments of the fragment, followed by start and end position of these segments. The fields of fragment descriptor are separated by TAB characters.</w:t>
       </w:r>
     </w:p>
     <w:p>
@@ -316,7 +301,7 @@
         <w:pStyle w:val="BodyText"/>
       </w:pPr>
       <w:r>
-        <w:t xml:space="preserve">The following is a profile of 15 reads. All fragments contains only one read with position the same as that of the fragment. All reads are sampled from the same subpopulation.</w:t>
+        <w:t xml:space="preserve">The following is a profile of 15 reads. All fragments contains only one sequenced segment with position the same as that of the fragment. All reads are sampled from the same subpopulation.</w:t>
       </w:r>
     </w:p>
     <w:p>
@@ -479,7 +464,7 @@
         <w:pStyle w:val="FirstParagraph"/>
       </w:pPr>
       <w:r>
-        <w:t xml:space="preserve">The following is a profile of another 15 fragments. These reads are sampled from two subpopulations. Fragment 7-11 are sampled from second subpopulation (subpopulation 1) and other reads are sampled from first subpopulation (subpopulation 0). The first 8 fragments are sequenced by two reads. For example, the first fragment contains two reads, one ranges from 8 to 14 and another ranges from 10 to 16.</w:t>
+        <w:t xml:space="preserve">The following is a profile of another 15 fragments. The reads are sampled from two subpopulations. Fragment 7 to fragment 12 are sampled from second subpopulation (subpopulation 1) and other reads are sampled from first subpopulation (subpopulation 0). The first 8 fragments contains 2 sequenced segments. For example, the first fragment contains two sequenced segments, one ranges from 8 to 14 and another ranges from 10 to 16.</w:t>
       </w:r>
     </w:p>
     <w:p>
@@ -689,10 +674,10 @@
       <w:pPr>
         <w:pStyle w:val="Heading2"/>
       </w:pPr>
-      <w:bookmarkStart w:id="28" w:name="attached-read-sampler"/>
+      <w:bookmarkStart w:id="28" w:name="metagenomics-read-profile-generator"/>
       <w:bookmarkEnd w:id="28"/>
       <w:r>
-        <w:t xml:space="preserve">Attached Read Sampler</w:t>
+        <w:t xml:space="preserve">Metagenomics Read Profile Generator</w:t>
       </w:r>
     </w:p>
     <w:p>
@@ -700,6 +685,365 @@
         <w:pStyle w:val="FirstParagraph"/>
       </w:pPr>
       <w:r>
+        <w:t xml:space="preserve">Although MetaSMC is originally designed to simulate intraspecies heterogeneity, we provide a metagenomics read profile generator for simulating metagenomics datasets. The sampler take a abundance profile and a reference database as input, and generates read profiles for species specified in the abundance profile. Because a species may consists of many subpopulations, a species may be referred multiple times in the abundance profile. The following is the step-by-step instruction of metagenomics read profile generator.</w:t>
+      </w:r>
+    </w:p>
+    <w:p>
+      <w:pPr>
+        <w:pStyle w:val="Heading3"/>
+      </w:pPr>
+      <w:bookmarkStart w:id="29" w:name="preparing-reference-database."/>
+      <w:bookmarkEnd w:id="29"/>
+      <w:r>
+        <w:t xml:space="preserve">Preparing reference database.</w:t>
+      </w:r>
+    </w:p>
+    <w:p>
+      <w:pPr>
+        <w:pStyle w:val="FirstParagraph"/>
+      </w:pPr>
+      <w:r>
+        <w:t xml:space="preserve">A reference database consists of an index file and FASTA files of all genomes. One line of the index file consists of taxonomy id, species/strain name, and the path to FASTA file. Fields are separated by a TAB character. The following is an example:</w:t>
+      </w:r>
+    </w:p>
+    <w:p>
+      <w:pPr>
+        <w:pStyle w:val="SourceCode"/>
+      </w:pPr>
+      <w:r>
+        <w:rPr>
+          <w:rStyle w:val="VerbatimChar"/>
+        </w:rPr>
+        <w:t xml:space="preserve">438753  Azorhizobium caulinodans ORS 571    /home/genomes/ref/GCF_000010525.1_ASM1052v1_genomic.fna</w:t>
+      </w:r>
+      <w:r>
+        <w:br w:type="textWrapping"/>
+      </w:r>
+      <w:r>
+        <w:rPr>
+          <w:rStyle w:val="VerbatimChar"/>
+        </w:rPr>
+        <w:t xml:space="preserve">198804  Buchnera aphidicola str. Sg (Schizaphis graminum)   /home/genomes/ref/GCF_000007365.1_ASM736v1_genomic.fna</w:t>
+      </w:r>
+      <w:r>
+        <w:br w:type="textWrapping"/>
+      </w:r>
+      <w:r>
+        <w:rPr>
+          <w:rStyle w:val="VerbatimChar"/>
+        </w:rPr>
+        <w:t xml:space="preserve">224915  Buchnera aphidicola str. Bp (Baizongia pistaciae)   /home/genomes/ref/GCF_000007725.1_ASM772v1_genomic.fna</w:t>
+      </w:r>
+      <w:r>
+        <w:br w:type="textWrapping"/>
+      </w:r>
+      <w:r>
+        <w:rPr>
+          <w:rStyle w:val="VerbatimChar"/>
+        </w:rPr>
+        <w:t xml:space="preserve">107806  Buchnera aphidicola str. APS (Acyrthosiphon pisum)  /home/genomes/ref/GCF_000009605.1_ASM960v1_genomic.fna</w:t>
+      </w:r>
+      <w:r>
+        <w:br w:type="textWrapping"/>
+      </w:r>
+      <w:r>
+        <w:rPr>
+          <w:rStyle w:val="VerbatimChar"/>
+        </w:rPr>
+        <w:t xml:space="preserve">561501  Buchnera aphidicola str. Tuc7 (Acyrthosiphon pisum) /home/genomes/ref/GCF_000021065.1_ASM2106v1_genomic.fna</w:t>
+      </w:r>
+    </w:p>
+    <w:p>
+      <w:pPr>
+        <w:pStyle w:val="FirstParagraph"/>
+      </w:pPr>
+      <w:r>
+        <w:t xml:space="preserve">Reference database can be constructed from RefSeq database. Raw RefSeq summary file can be downloaded at ftp://ftp.ncbi.nlm.nih.gov/genomes/refseq/bacteria/assembly_summary.txt for bacteria and ftp://ftp.ncbi.nlm.nih.gov/genomes/refseq/fungi/assembly_summary.txt for fungi. After these files are downloaded, the index file can be constructed as follows.</w:t>
+      </w:r>
+    </w:p>
+    <w:p>
+      <w:pPr>
+        <w:pStyle w:val="SourceCode"/>
+      </w:pPr>
+      <w:r>
+        <w:rPr>
+          <w:rStyle w:val="VerbatimChar"/>
+        </w:rPr>
+        <w:t xml:space="preserve">$ awk -v pwd="$PWD" -F "\t" '$12=="Complete Genome" &amp;&amp; $11=="latest"{path=$20; sub(/.*\//, "ref/", path); print $6 "\t" $8 "\t" pwd "/" path "_genomic.fna"}' assembly_summary.txt &gt;database.txt</w:t>
+      </w:r>
+    </w:p>
+    <w:p>
+      <w:pPr>
+        <w:pStyle w:val="FirstParagraph"/>
+      </w:pPr>
+      <w:r>
+        <w:t xml:space="preserve">The URL of FASTA files can be extract from assembly_summary.txt as follows.</w:t>
+      </w:r>
+    </w:p>
+    <w:p>
+      <w:pPr>
+        <w:pStyle w:val="SourceCode"/>
+      </w:pPr>
+      <w:r>
+        <w:rPr>
+          <w:rStyle w:val="VerbatimChar"/>
+        </w:rPr>
+        <w:t xml:space="preserve">$ awk -F "\t" '$12=="Complete Genome" &amp;&amp; $11=="latest"{print $20}' assembly_summary.txt | awk 'BEGIN{FS=OFS="/";filesuffix="genomic.fna.gz"}{ftpdir=$0;asm=$10;file=asm"_"filesuffix;print ftpdir,file}' &gt; ftpfilepaths</w:t>
+      </w:r>
+    </w:p>
+    <w:p>
+      <w:pPr>
+        <w:pStyle w:val="FirstParagraph"/>
+      </w:pPr>
+      <w:r>
+        <w:t xml:space="preserve">Finally, download all FASTA files from RefSeq database and uncompress.</w:t>
+      </w:r>
+    </w:p>
+    <w:p>
+      <w:pPr>
+        <w:pStyle w:val="SourceCode"/>
+      </w:pPr>
+      <w:r>
+        <w:rPr>
+          <w:rStyle w:val="VerbatimChar"/>
+        </w:rPr>
+        <w:t xml:space="preserve">$ mkdir -p ref/</w:t>
+      </w:r>
+      <w:r>
+        <w:br w:type="textWrapping"/>
+      </w:r>
+      <w:r>
+        <w:rPr>
+          <w:rStyle w:val="VerbatimChar"/>
+        </w:rPr>
+        <w:t xml:space="preserve">$ wget -P ref -i ftpfilepaths</w:t>
+      </w:r>
+      <w:r>
+        <w:br w:type="textWrapping"/>
+      </w:r>
+      <w:r>
+        <w:rPr>
+          <w:rStyle w:val="VerbatimChar"/>
+        </w:rPr>
+        <w:t xml:space="preserve">$ cd ref</w:t>
+      </w:r>
+      <w:r>
+        <w:br w:type="textWrapping"/>
+      </w:r>
+      <w:r>
+        <w:rPr>
+          <w:rStyle w:val="VerbatimChar"/>
+        </w:rPr>
+        <w:t xml:space="preserve">$ gzip -d *.gz</w:t>
+      </w:r>
+    </w:p>
+    <w:p>
+      <w:pPr>
+        <w:pStyle w:val="FirstParagraph"/>
+      </w:pPr>
+      <w:r>
+        <w:t xml:space="preserve">All downloaded FASTA files can be founded in ref/ directory.</w:t>
+      </w:r>
+    </w:p>
+    <w:p>
+      <w:pPr>
+        <w:pStyle w:val="Heading3"/>
+      </w:pPr>
+      <w:bookmarkStart w:id="30" w:name="construct-abundance-profile"/>
+      <w:bookmarkEnd w:id="30"/>
+      <w:r>
+        <w:t xml:space="preserve">Construct abundance profile</w:t>
+      </w:r>
+    </w:p>
+    <w:p>
+      <w:pPr>
+        <w:pStyle w:val="FirstParagraph"/>
+      </w:pPr>
+      <w:r>
+        <w:t xml:space="preserve">The abundance profile is simply a table of species and abundance values. Each line consists of taxonomy id and abundance value, separated by a TAB character. To speciefy population structure within a species, we allow a taxonomy id to be specified multiple times. The following is an example:</w:t>
+      </w:r>
+    </w:p>
+    <w:p>
+      <w:pPr>
+        <w:pStyle w:val="SourceCode"/>
+      </w:pPr>
+      <w:r>
+        <w:rPr>
+          <w:rStyle w:val="VerbatimChar"/>
+        </w:rPr>
+        <w:t xml:space="preserve">438753  100</w:t>
+      </w:r>
+      <w:r>
+        <w:br w:type="textWrapping"/>
+      </w:r>
+      <w:r>
+        <w:rPr>
+          <w:rStyle w:val="VerbatimChar"/>
+        </w:rPr>
+        <w:t xml:space="preserve">198804  200</w:t>
+      </w:r>
+      <w:r>
+        <w:br w:type="textWrapping"/>
+      </w:r>
+      <w:r>
+        <w:rPr>
+          <w:rStyle w:val="VerbatimChar"/>
+        </w:rPr>
+        <w:t xml:space="preserve">198804  100</w:t>
+      </w:r>
+      <w:r>
+        <w:br w:type="textWrapping"/>
+      </w:r>
+      <w:r>
+        <w:rPr>
+          <w:rStyle w:val="VerbatimChar"/>
+        </w:rPr>
+        <w:t xml:space="preserve">318586  300</w:t>
+      </w:r>
+      <w:r>
+        <w:br w:type="textWrapping"/>
+      </w:r>
+      <w:r>
+        <w:rPr>
+          <w:rStyle w:val="VerbatimChar"/>
+        </w:rPr>
+        <w:t xml:space="preserve">318586  100</w:t>
+      </w:r>
+      <w:r>
+        <w:br w:type="textWrapping"/>
+      </w:r>
+      <w:r>
+        <w:rPr>
+          <w:rStyle w:val="VerbatimChar"/>
+        </w:rPr>
+        <w:t xml:space="preserve">1005057 200</w:t>
+      </w:r>
+      <w:r>
+        <w:br w:type="textWrapping"/>
+      </w:r>
+      <w:r>
+        <w:rPr>
+          <w:rStyle w:val="VerbatimChar"/>
+        </w:rPr>
+        <w:t xml:space="preserve">1005057 400</w:t>
+      </w:r>
+    </w:p>
+    <w:p>
+      <w:pPr>
+        <w:pStyle w:val="Heading3"/>
+      </w:pPr>
+      <w:bookmarkStart w:id="31" w:name="generate-per-species-read-profiles."/>
+      <w:bookmarkEnd w:id="31"/>
+      <w:r>
+        <w:t xml:space="preserve">Generate per-species read profiles.</w:t>
+      </w:r>
+    </w:p>
+    <w:p>
+      <w:pPr>
+        <w:pStyle w:val="FirstParagraph"/>
+      </w:pPr>
+      <w:r>
+        <w:t xml:space="preserve">The following is the command line arguments of metagenomics read profile generator.</w:t>
+      </w:r>
+    </w:p>
+    <w:p>
+      <w:pPr>
+        <w:pStyle w:val="SourceCode"/>
+      </w:pPr>
+      <w:r>
+        <w:rPr>
+          <w:rStyle w:val="VerbatimChar"/>
+        </w:rPr>
+        <w:t xml:space="preserve">$ metaprof -d dbpath -a abpath -o outdir -x prefix -f fraglen -n &lt;Number of fragments&gt; [-p -r readlen]</w:t>
+      </w:r>
+      <w:r>
+        <w:br w:type="textWrapping"/>
+      </w:r>
+      <w:r>
+        <w:rPr>
+          <w:rStyle w:val="VerbatimChar"/>
+        </w:rPr>
+        <w:t xml:space="preserve">-d dbpath: Path to database index file.</w:t>
+      </w:r>
+      <w:r>
+        <w:br w:type="textWrapping"/>
+      </w:r>
+      <w:r>
+        <w:rPr>
+          <w:rStyle w:val="VerbatimChar"/>
+        </w:rPr>
+        <w:t xml:space="preserve">-a abpath: Path to abundance profile.</w:t>
+      </w:r>
+      <w:r>
+        <w:br w:type="textWrapping"/>
+      </w:r>
+      <w:r>
+        <w:rPr>
+          <w:rStyle w:val="VerbatimChar"/>
+        </w:rPr>
+        <w:t xml:space="preserve">-o outdir: Output directory.</w:t>
+      </w:r>
+      <w:r>
+        <w:br w:type="textWrapping"/>
+      </w:r>
+      <w:r>
+        <w:rPr>
+          <w:rStyle w:val="VerbatimChar"/>
+        </w:rPr>
+        <w:t xml:space="preserve">-x prefix: Prefix of output file.</w:t>
+      </w:r>
+      <w:r>
+        <w:br w:type="textWrapping"/>
+      </w:r>
+      <w:r>
+        <w:rPr>
+          <w:rStyle w:val="VerbatimChar"/>
+        </w:rPr>
+        <w:t xml:space="preserve">-f fraglen: Length of the fragments.</w:t>
+      </w:r>
+      <w:r>
+        <w:br w:type="textWrapping"/>
+      </w:r>
+      <w:r>
+        <w:rPr>
+          <w:rStyle w:val="VerbatimChar"/>
+        </w:rPr>
+        <w:t xml:space="preserve">-n nfrag: Total numbr of fragments. The number of fragment of each subpopulation is drawn from multinomial distribution.</w:t>
+      </w:r>
+      <w:r>
+        <w:br w:type="textWrapping"/>
+      </w:r>
+      <w:r>
+        <w:rPr>
+          <w:rStyle w:val="VerbatimChar"/>
+        </w:rPr>
+        <w:t xml:space="preserve">-p: Generate paired-end reads.</w:t>
+      </w:r>
+      <w:r>
+        <w:br w:type="textWrapping"/>
+      </w:r>
+      <w:r>
+        <w:rPr>
+          <w:rStyle w:val="VerbatimChar"/>
+        </w:rPr>
+        <w:t xml:space="preserve">-r readlen: If -p is open, this option must be used to specify length of paired-end reads.</w:t>
+      </w:r>
+    </w:p>
+    <w:p>
+      <w:pPr>
+        <w:pStyle w:val="Heading2"/>
+      </w:pPr>
+      <w:bookmarkStart w:id="32" w:name="single-species-read-sampler"/>
+      <w:bookmarkEnd w:id="32"/>
+      <w:r>
+        <w:t xml:space="preserve">Single-Species Read Sampler</w:t>
+      </w:r>
+    </w:p>
+    <w:p>
+      <w:pPr>
+        <w:pStyle w:val="FirstParagraph"/>
+      </w:pPr>
+      <w:r>
         <w:t xml:space="preserve">MetaSMC take as input a read profile describing start positions and end positions of reads. Our package contains a default read sampler which generates reads of fixed lengths. Basic command line of read sampler is</w:t>
       </w:r>
     </w:p>
@@ -718,8 +1062,8 @@
       <w:pPr>
         <w:pStyle w:val="Heading3"/>
       </w:pPr>
-      <w:bookmarkStart w:id="29" w:name="options-of-read-sampler"/>
-      <w:bookmarkEnd w:id="29"/>
+      <w:bookmarkStart w:id="33" w:name="options-of-read-sampler"/>
+      <w:bookmarkEnd w:id="33"/>
       <w:r>
         <w:t xml:space="preserve">Options of Read Sampler</w:t>
       </w:r>
@@ -842,8 +1186,8 @@
       <w:pPr>
         <w:pStyle w:val="Heading2"/>
       </w:pPr>
-      <w:bookmarkStart w:id="30" w:name="coalescent-simulator"/>
-      <w:bookmarkEnd w:id="30"/>
+      <w:bookmarkStart w:id="34" w:name="coalescent-simulator"/>
+      <w:bookmarkEnd w:id="34"/>
       <w:r>
         <w:t xml:space="preserve">Coalescent Simulator</w:t>
       </w:r>
@@ -871,8 +1215,8 @@
       <w:pPr>
         <w:pStyle w:val="Heading3"/>
       </w:pPr>
-      <w:bookmarkStart w:id="31" w:name="options-of-coalescent-simulator"/>
-      <w:bookmarkEnd w:id="31"/>
+      <w:bookmarkStart w:id="35" w:name="options-of-coalescent-simulator"/>
+      <w:bookmarkEnd w:id="35"/>
       <w:r>
         <w:t xml:space="preserve">Options of Coalescent Simulator</w:t>
       </w:r>
@@ -1623,8 +1967,8 @@
       <w:pPr>
         <w:pStyle w:val="Heading2"/>
       </w:pPr>
-      <w:bookmarkStart w:id="32" w:name="example"/>
-      <w:bookmarkEnd w:id="32"/>
+      <w:bookmarkStart w:id="36" w:name="example"/>
+      <w:bookmarkEnd w:id="36"/>
       <w:r>
         <w:t xml:space="preserve">Example</w:t>
       </w:r>
@@ -1812,8 +2156,8 @@
       <w:pPr>
         <w:pStyle w:val="Heading1"/>
       </w:pPr>
-      <w:bookmarkStart w:id="33" w:name="library-interface"/>
-      <w:bookmarkEnd w:id="33"/>
+      <w:bookmarkStart w:id="37" w:name="library-interface"/>
+      <w:bookmarkEnd w:id="37"/>
       <w:r>
         <w:t xml:space="preserve">Library Interface</w:t>
       </w:r>
@@ -1822,8 +2166,8 @@
       <w:pPr>
         <w:pStyle w:val="Heading2"/>
       </w:pPr>
-      <w:bookmarkStart w:id="34" w:name="overview"/>
-      <w:bookmarkEnd w:id="34"/>
+      <w:bookmarkStart w:id="38" w:name="overview"/>
+      <w:bookmarkEnd w:id="38"/>
       <w:r>
         <w:t xml:space="preserve">Overview</w:t>
       </w:r>
@@ -2228,8 +2572,8 @@
       <w:pPr>
         <w:pStyle w:val="Heading2"/>
       </w:pPr>
-      <w:bookmarkStart w:id="35" w:name="api-reference"/>
-      <w:bookmarkEnd w:id="35"/>
+      <w:bookmarkStart w:id="39" w:name="api-reference"/>
+      <w:bookmarkEnd w:id="39"/>
       <w:r>
         <w:t xml:space="preserve">API Reference</w:t>
       </w:r>
@@ -2238,8 +2582,8 @@
       <w:pPr>
         <w:pStyle w:val="Heading3"/>
       </w:pPr>
-      <w:bookmarkStart w:id="36" w:name="name"/>
-      <w:bookmarkEnd w:id="36"/>
+      <w:bookmarkStart w:id="40" w:name="name"/>
+      <w:bookmarkEnd w:id="40"/>
       <w:r>
         <w:t xml:space="preserve">NAME</w:t>
       </w:r>
@@ -2288,8 +2632,8 @@
       <w:pPr>
         <w:pStyle w:val="Heading3"/>
       </w:pPr>
-      <w:bookmarkStart w:id="37" w:name="synopsis"/>
-      <w:bookmarkEnd w:id="37"/>
+      <w:bookmarkStart w:id="41" w:name="synopsis"/>
+      <w:bookmarkEnd w:id="41"/>
       <w:r>
         <w:t xml:space="preserve">SYNOPSIS</w:t>
       </w:r>
@@ -2318,8 +2662,8 @@
       <w:pPr>
         <w:pStyle w:val="Heading3"/>
       </w:pPr>
-      <w:bookmarkStart w:id="38" w:name="description"/>
-      <w:bookmarkEnd w:id="38"/>
+      <w:bookmarkStart w:id="42" w:name="description"/>
+      <w:bookmarkEnd w:id="42"/>
       <w:r>
         <w:t xml:space="preserve">DESCRIPTION</w:t>
       </w:r>
@@ -2568,8 +2912,8 @@
       <w:pPr>
         <w:pStyle w:val="Heading3"/>
       </w:pPr>
-      <w:bookmarkStart w:id="39" w:name="return-value"/>
-      <w:bookmarkEnd w:id="39"/>
+      <w:bookmarkStart w:id="43" w:name="return-value"/>
+      <w:bookmarkEnd w:id="43"/>
       <w:r>
         <w:t xml:space="preserve">RETURN VALUE</w:t>
       </w:r>
@@ -2625,8 +2969,8 @@
       <w:pPr>
         <w:pStyle w:val="Heading3"/>
       </w:pPr>
-      <w:bookmarkStart w:id="40" w:name="name-1"/>
-      <w:bookmarkEnd w:id="40"/>
+      <w:bookmarkStart w:id="44" w:name="name-1"/>
+      <w:bookmarkEnd w:id="44"/>
       <w:r>
         <w:t xml:space="preserve">NAME</w:t>
       </w:r>
@@ -2675,8 +3019,8 @@
       <w:pPr>
         <w:pStyle w:val="Heading3"/>
       </w:pPr>
-      <w:bookmarkStart w:id="41" w:name="synopsis-1"/>
-      <w:bookmarkEnd w:id="41"/>
+      <w:bookmarkStart w:id="45" w:name="synopsis-1"/>
+      <w:bookmarkEnd w:id="45"/>
       <w:r>
         <w:t xml:space="preserve">SYNOPSIS</w:t>
       </w:r>
@@ -2705,8 +3049,8 @@
       <w:pPr>
         <w:pStyle w:val="Heading3"/>
       </w:pPr>
-      <w:bookmarkStart w:id="42" w:name="description-1"/>
-      <w:bookmarkEnd w:id="42"/>
+      <w:bookmarkStart w:id="46" w:name="description-1"/>
+      <w:bookmarkEnd w:id="46"/>
       <w:r>
         <w:t xml:space="preserve">DESCRIPTION</w:t>
       </w:r>
@@ -2757,8 +3101,8 @@
       <w:pPr>
         <w:pStyle w:val="Heading3"/>
       </w:pPr>
-      <w:bookmarkStart w:id="43" w:name="return-value-1"/>
-      <w:bookmarkEnd w:id="43"/>
+      <w:bookmarkStart w:id="47" w:name="return-value-1"/>
+      <w:bookmarkEnd w:id="47"/>
       <w:r>
         <w:t xml:space="preserve">RETURN VALUE</w:t>
       </w:r>
@@ -2814,8 +3158,8 @@
       <w:pPr>
         <w:pStyle w:val="Heading3"/>
       </w:pPr>
-      <w:bookmarkStart w:id="44" w:name="name-2"/>
-      <w:bookmarkEnd w:id="44"/>
+      <w:bookmarkStart w:id="48" w:name="name-2"/>
+      <w:bookmarkEnd w:id="48"/>
       <w:r>
         <w:t xml:space="preserve">NAME</w:t>
       </w:r>
@@ -2947,8 +3291,8 @@
       <w:pPr>
         <w:pStyle w:val="Heading3"/>
       </w:pPr>
-      <w:bookmarkStart w:id="45" w:name="synopsis-2"/>
-      <w:bookmarkEnd w:id="45"/>
+      <w:bookmarkStart w:id="49" w:name="synopsis-2"/>
+      <w:bookmarkEnd w:id="49"/>
       <w:r>
         <w:t xml:space="preserve">SYNOPSIS</w:t>
       </w:r>
@@ -3031,8 +3375,8 @@
       <w:pPr>
         <w:pStyle w:val="Heading3"/>
       </w:pPr>
-      <w:bookmarkStart w:id="46" w:name="description-2"/>
-      <w:bookmarkEnd w:id="46"/>
+      <w:bookmarkStart w:id="50" w:name="description-2"/>
+      <w:bookmarkEnd w:id="50"/>
       <w:r>
         <w:t xml:space="preserve">DESCRIPTION</w:t>
       </w:r>
@@ -3240,8 +3584,8 @@
       <w:pPr>
         <w:pStyle w:val="Heading3"/>
       </w:pPr>
-      <w:bookmarkStart w:id="47" w:name="return-value-2"/>
-      <w:bookmarkEnd w:id="47"/>
+      <w:bookmarkStart w:id="51" w:name="return-value-2"/>
+      <w:bookmarkEnd w:id="51"/>
       <w:r>
         <w:t xml:space="preserve">RETURN VALUE</w:t>
       </w:r>
@@ -3258,8 +3602,8 @@
       <w:pPr>
         <w:pStyle w:val="Heading3"/>
       </w:pPr>
-      <w:bookmarkStart w:id="48" w:name="name-3"/>
-      <w:bookmarkEnd w:id="48"/>
+      <w:bookmarkStart w:id="52" w:name="name-3"/>
+      <w:bookmarkEnd w:id="52"/>
       <w:r>
         <w:t xml:space="preserve">NAME</w:t>
       </w:r>
@@ -3296,8 +3640,8 @@
       <w:pPr>
         <w:pStyle w:val="Heading3"/>
       </w:pPr>
-      <w:bookmarkStart w:id="49" w:name="synopsis-3"/>
-      <w:bookmarkEnd w:id="49"/>
+      <w:bookmarkStart w:id="53" w:name="synopsis-3"/>
+      <w:bookmarkEnd w:id="53"/>
       <w:r>
         <w:t xml:space="preserve">SYNOPSIS</w:t>
       </w:r>
@@ -3317,8 +3661,8 @@
       <w:pPr>
         <w:pStyle w:val="Heading3"/>
       </w:pPr>
-      <w:bookmarkStart w:id="50" w:name="description-3"/>
-      <w:bookmarkEnd w:id="50"/>
+      <w:bookmarkStart w:id="54" w:name="description-3"/>
+      <w:bookmarkEnd w:id="54"/>
       <w:r>
         <w:t xml:space="preserve">DESCRIPTION</w:t>
       </w:r>
@@ -3424,8 +3768,8 @@
       <w:pPr>
         <w:pStyle w:val="Heading3"/>
       </w:pPr>
-      <w:bookmarkStart w:id="51" w:name="return-value-3"/>
-      <w:bookmarkEnd w:id="51"/>
+      <w:bookmarkStart w:id="55" w:name="return-value-3"/>
+      <w:bookmarkEnd w:id="55"/>
       <w:r>
         <w:t xml:space="preserve">RETURN VALUE</w:t>
       </w:r>
@@ -3451,8 +3795,8 @@
       <w:pPr>
         <w:pStyle w:val="Heading3"/>
       </w:pPr>
-      <w:bookmarkStart w:id="52" w:name="name-4"/>
-      <w:bookmarkEnd w:id="52"/>
+      <w:bookmarkStart w:id="56" w:name="name-4"/>
+      <w:bookmarkEnd w:id="56"/>
       <w:r>
         <w:t xml:space="preserve">NAME</w:t>
       </w:r>
@@ -3489,8 +3833,8 @@
       <w:pPr>
         <w:pStyle w:val="Heading3"/>
       </w:pPr>
-      <w:bookmarkStart w:id="53" w:name="synopsis-4"/>
-      <w:bookmarkEnd w:id="53"/>
+      <w:bookmarkStart w:id="57" w:name="synopsis-4"/>
+      <w:bookmarkEnd w:id="57"/>
       <w:r>
         <w:t xml:space="preserve">SYNOPSIS</w:t>
       </w:r>
@@ -3510,8 +3854,8 @@
       <w:pPr>
         <w:pStyle w:val="Heading3"/>
       </w:pPr>
-      <w:bookmarkStart w:id="54" w:name="description-4"/>
-      <w:bookmarkEnd w:id="54"/>
+      <w:bookmarkStart w:id="58" w:name="description-4"/>
+      <w:bookmarkEnd w:id="58"/>
       <w:r>
         <w:t xml:space="preserve">DESCRIPTION</w:t>
       </w:r>
@@ -3647,8 +3991,8 @@
       <w:pPr>
         <w:pStyle w:val="Heading3"/>
       </w:pPr>
-      <w:bookmarkStart w:id="55" w:name="return-value-4"/>
-      <w:bookmarkEnd w:id="55"/>
+      <w:bookmarkStart w:id="59" w:name="return-value-4"/>
+      <w:bookmarkEnd w:id="59"/>
       <w:r>
         <w:t xml:space="preserve">RETURN VALUE</w:t>
       </w:r>
@@ -3674,8 +4018,8 @@
       <w:pPr>
         <w:pStyle w:val="Heading3"/>
       </w:pPr>
-      <w:bookmarkStart w:id="56" w:name="name-5"/>
-      <w:bookmarkEnd w:id="56"/>
+      <w:bookmarkStart w:id="60" w:name="name-5"/>
+      <w:bookmarkEnd w:id="60"/>
       <w:r>
         <w:t xml:space="preserve">NAME</w:t>
       </w:r>
@@ -3736,8 +4080,8 @@
       <w:pPr>
         <w:pStyle w:val="Heading3"/>
       </w:pPr>
-      <w:bookmarkStart w:id="57" w:name="synopsis-5"/>
-      <w:bookmarkEnd w:id="57"/>
+      <w:bookmarkStart w:id="61" w:name="synopsis-5"/>
+      <w:bookmarkEnd w:id="61"/>
       <w:r>
         <w:t xml:space="preserve">SYNOPSIS</w:t>
       </w:r>
@@ -3775,8 +4119,8 @@
       <w:pPr>
         <w:pStyle w:val="Heading3"/>
       </w:pPr>
-      <w:bookmarkStart w:id="58" w:name="description-5"/>
-      <w:bookmarkEnd w:id="58"/>
+      <w:bookmarkStart w:id="62" w:name="description-5"/>
+      <w:bookmarkEnd w:id="62"/>
       <w:r>
         <w:t xml:space="preserve">DESCRIPTION</w:t>
       </w:r>
@@ -3827,8 +4171,8 @@
       <w:pPr>
         <w:pStyle w:val="Heading3"/>
       </w:pPr>
-      <w:bookmarkStart w:id="59" w:name="return-value-5"/>
-      <w:bookmarkEnd w:id="59"/>
+      <w:bookmarkStart w:id="63" w:name="return-value-5"/>
+      <w:bookmarkEnd w:id="63"/>
       <w:r>
         <w:t xml:space="preserve">RETURN VALUE</w:t>
       </w:r>
@@ -3884,8 +4228,8 @@
       <w:pPr>
         <w:pStyle w:val="Heading3"/>
       </w:pPr>
-      <w:bookmarkStart w:id="60" w:name="name-6"/>
-      <w:bookmarkEnd w:id="60"/>
+      <w:bookmarkStart w:id="64" w:name="name-6"/>
+      <w:bookmarkEnd w:id="64"/>
       <w:r>
         <w:t xml:space="preserve">NAME</w:t>
       </w:r>
@@ -3933,8 +4277,8 @@
       <w:pPr>
         <w:pStyle w:val="Heading3"/>
       </w:pPr>
-      <w:bookmarkStart w:id="61" w:name="synopsis-6"/>
-      <w:bookmarkEnd w:id="61"/>
+      <w:bookmarkStart w:id="65" w:name="synopsis-6"/>
+      <w:bookmarkEnd w:id="65"/>
       <w:r>
         <w:t xml:space="preserve">SYNOPSIS</w:t>
       </w:r>
@@ -3954,8 +4298,8 @@
       <w:pPr>
         <w:pStyle w:val="Heading3"/>
       </w:pPr>
-      <w:bookmarkStart w:id="62" w:name="description-6"/>
-      <w:bookmarkEnd w:id="62"/>
+      <w:bookmarkStart w:id="66" w:name="description-6"/>
+      <w:bookmarkEnd w:id="66"/>
       <w:r>
         <w:t xml:space="preserve">DESCRIPTION</w:t>
       </w:r>
@@ -4321,8 +4665,8 @@
       <w:pPr>
         <w:pStyle w:val="Heading3"/>
       </w:pPr>
-      <w:bookmarkStart w:id="63" w:name="return-value-6"/>
-      <w:bookmarkEnd w:id="63"/>
+      <w:bookmarkStart w:id="67" w:name="return-value-6"/>
+      <w:bookmarkEnd w:id="67"/>
       <w:r>
         <w:t xml:space="preserve">RETURN VALUE</w:t>
       </w:r>
@@ -4331,8 +4675,8 @@
       <w:pPr>
         <w:pStyle w:val="Heading3"/>
       </w:pPr>
-      <w:bookmarkStart w:id="64" w:name="name-7"/>
-      <w:bookmarkEnd w:id="64"/>
+      <w:bookmarkStart w:id="68" w:name="name-7"/>
+      <w:bookmarkEnd w:id="68"/>
       <w:r>
         <w:t xml:space="preserve">NAME</w:t>
       </w:r>
@@ -4380,8 +4724,8 @@
       <w:pPr>
         <w:pStyle w:val="Heading3"/>
       </w:pPr>
-      <w:bookmarkStart w:id="65" w:name="synopsis-7"/>
-      <w:bookmarkEnd w:id="65"/>
+      <w:bookmarkStart w:id="69" w:name="synopsis-7"/>
+      <w:bookmarkEnd w:id="69"/>
       <w:r>
         <w:t xml:space="preserve">SYNOPSIS</w:t>
       </w:r>
@@ -4401,8 +4745,8 @@
       <w:pPr>
         <w:pStyle w:val="Heading3"/>
       </w:pPr>
-      <w:bookmarkStart w:id="66" w:name="description-7"/>
-      <w:bookmarkEnd w:id="66"/>
+      <w:bookmarkStart w:id="70" w:name="description-7"/>
+      <w:bookmarkEnd w:id="70"/>
       <w:r>
         <w:t xml:space="preserve">DESCRIPTION</w:t>
       </w:r>
@@ -4559,8 +4903,8 @@
       <w:pPr>
         <w:pStyle w:val="Heading3"/>
       </w:pPr>
-      <w:bookmarkStart w:id="67" w:name="return-value-7"/>
-      <w:bookmarkEnd w:id="67"/>
+      <w:bookmarkStart w:id="71" w:name="return-value-7"/>
+      <w:bookmarkEnd w:id="71"/>
       <w:r>
         <w:t xml:space="preserve">RETURN VALUE</w:t>
       </w:r>
@@ -4673,7 +5017,7 @@
     </w:lvl>
   </w:abstractNum>
   <w:abstractNum w:abstractNumId="990">
-    <w:nsid w:val="e86d8087"/>
+    <w:nsid w:val="6bc9b0e8"/>
     <w:multiLevelType w:val="multilevel"/>
     <w:lvl w:ilvl="0">
       <w:numFmt w:val="bullet"/>
@@ -4754,7 +5098,7 @@
     </w:lvl>
   </w:abstractNum>
   <w:abstractNum w:abstractNumId="991">
-    <w:nsid w:val="51a9cc6c"/>
+    <w:nsid w:val="3accd273"/>
     <w:multiLevelType w:val="multilevel"/>
     <w:lvl w:ilvl="0">
       <w:numFmt w:val="bullet"/>

</xml_diff>